<commit_message>
Lores and stories updated
</commit_message>
<xml_diff>
--- a/DesignDocs/Lore.docx
+++ b/DesignDocs/Lore.docx
@@ -226,7 +226,7 @@
                     </pic:cNvPicPr>
                   </pic:nvPicPr>
                   <pic:blipFill>
-                    <a:blip r:embed="rId4">
+                    <a:blip r:embed="rId5">
                       <a:extLst>
                         <a:ext uri="{28A0092B-C50C-407E-A947-70E740481C1C}">
                           <a14:useLocalDpi xmlns:a14="http://schemas.microsoft.com/office/drawing/2010/main" val="0"/>
@@ -283,52 +283,30 @@
           <w:b/>
           <w:bCs/>
         </w:rPr>
-        <w:t xml:space="preserve">Prologue </w:t>
-      </w:r>
-      <w:proofErr w:type="gramStart"/>
-      <w:r>
-        <w:rPr>
-          <w:rFonts w:hint="eastAsia"/>
+        <w:t>Prologue PC : Prince Ale</w:t>
+      </w:r>
+      <w:r>
+        <w:rPr>
           <w:b/>
           <w:bCs/>
         </w:rPr>
-        <w:t>PC :</w:t>
-      </w:r>
-      <w:proofErr w:type="gramEnd"/>
+        <w:t>ksei</w:t>
+      </w:r>
       <w:r>
         <w:rPr>
           <w:rFonts w:hint="eastAsia"/>
           <w:b/>
           <w:bCs/>
         </w:rPr>
-        <w:t xml:space="preserve"> Prince Alex</w:t>
-      </w:r>
-      <w:r>
-        <w:rPr>
-          <w:rFonts w:hint="eastAsia"/>
+        <w:t xml:space="preserve"> Bekov</w:t>
+      </w:r>
+      <w:r>
+        <w:rPr>
           <w:b/>
           <w:bCs/>
         </w:rPr>
-        <w:t>an</w:t>
-      </w:r>
-      <w:r>
-        <w:rPr>
-          <w:rFonts w:hint="eastAsia"/>
-          <w:b/>
-          <w:bCs/>
-        </w:rPr>
-        <w:t xml:space="preserve">der </w:t>
-      </w:r>
-      <w:proofErr w:type="spellStart"/>
-      <w:r>
-        <w:rPr>
-          <w:rFonts w:hint="eastAsia"/>
-          <w:b/>
-          <w:bCs/>
-        </w:rPr>
-        <w:t>Bekovich</w:t>
-      </w:r>
-      <w:proofErr w:type="spellEnd"/>
+        <w:t>ski</w:t>
+      </w:r>
     </w:p>
     <w:tbl>
       <w:tblPr>
@@ -437,7 +415,7 @@
                           </pic:cNvPicPr>
                         </pic:nvPicPr>
                         <pic:blipFill>
-                          <a:blip r:embed="rId5">
+                          <a:blip r:embed="rId6">
                             <a:extLst>
                               <a:ext uri="{28A0092B-C50C-407E-A947-70E740481C1C}">
                                 <a14:useLocalDpi xmlns:a14="http://schemas.microsoft.com/office/drawing/2010/main" val="0"/>
@@ -529,19 +507,11 @@
               <w:rPr>
                 <w:rFonts w:hint="eastAsia"/>
               </w:rPr>
-              <w:t xml:space="preserve">A Muslim prince from Caucasus </w:t>
-            </w:r>
-            <w:proofErr w:type="gramStart"/>
-            <w:r>
-              <w:rPr>
-                <w:rFonts w:hint="eastAsia"/>
-              </w:rPr>
-              <w:t xml:space="preserve">who  </w:t>
+              <w:t xml:space="preserve">A Muslim prince from Caucasus who  </w:t>
             </w:r>
             <w:r>
               <w:t>converted</w:t>
             </w:r>
-            <w:proofErr w:type="gramEnd"/>
             <w:r>
               <w:rPr>
                 <w:rFonts w:hint="eastAsia"/>
@@ -554,29 +524,19 @@
               <w:rPr>
                 <w:rFonts w:hint="eastAsia"/>
               </w:rPr>
-              <w:t xml:space="preserve">An officer of the Elite </w:t>
-            </w:r>
-            <w:proofErr w:type="gramStart"/>
-            <w:r>
-              <w:rPr>
-                <w:rFonts w:hint="eastAsia"/>
-              </w:rPr>
-              <w:t>Life Guards</w:t>
-            </w:r>
-            <w:proofErr w:type="gramEnd"/>
-            <w:r>
-              <w:rPr>
-                <w:rFonts w:hint="eastAsia"/>
-              </w:rPr>
-              <w:t xml:space="preserve"> regiment.</w:t>
-            </w:r>
-          </w:p>
-          <w:p>
-            <w:pPr>
-              <w:rPr>
-                <w:rFonts w:hint="eastAsia"/>
-              </w:rPr>
-            </w:pPr>
+              <w:t>An officer of the Elite Life Guards regiment.</w:t>
+            </w:r>
+          </w:p>
+          <w:p>
+            <w:r>
+              <w:rPr>
+                <w:rFonts w:hint="eastAsia"/>
+              </w:rPr>
+              <w:t>Studied navigation in Western Europe</w:t>
+            </w:r>
+            <w:r>
+              <w:t>.</w:t>
+            </w:r>
           </w:p>
         </w:tc>
       </w:tr>
@@ -597,7 +557,6 @@
         </w:rPr>
         <w:t xml:space="preserve">Main PC </w:t>
       </w:r>
-      <w:proofErr w:type="gramStart"/>
       <w:r>
         <w:rPr>
           <w:rFonts w:hint="eastAsia"/>
@@ -612,16 +571,29 @@
           <w:b/>
           <w:bCs/>
         </w:rPr>
-        <w:t>:</w:t>
-      </w:r>
-      <w:proofErr w:type="gramEnd"/>
-      <w:r>
-        <w:rPr>
-          <w:rFonts w:hint="eastAsia"/>
+        <w:t xml:space="preserve">: Captain </w:t>
+      </w:r>
+      <w:r>
+        <w:rPr>
           <w:b/>
           <w:bCs/>
         </w:rPr>
-        <w:t xml:space="preserve"> Captain James Abbott</w:t>
+        <w:t>James</w:t>
+      </w:r>
+      <w:r>
+        <w:rPr>
+          <w:rFonts w:hint="eastAsia"/>
+          <w:b/>
+          <w:bCs/>
+        </w:rPr>
+        <w:t xml:space="preserve"> </w:t>
+      </w:r>
+      <w:r>
+        <w:rPr>
+          <w:b/>
+          <w:bCs/>
+        </w:rPr>
+        <w:t>Potter</w:t>
       </w:r>
     </w:p>
     <w:tbl>
@@ -738,7 +710,7 @@
                           </pic:cNvPicPr>
                         </pic:nvPicPr>
                         <pic:blipFill>
-                          <a:blip r:embed="rId6">
+                          <a:blip r:embed="rId7">
                             <a:extLst>
                               <a:ext uri="{28A0092B-C50C-407E-A947-70E740481C1C}">
                                 <a14:useLocalDpi xmlns:a14="http://schemas.microsoft.com/office/drawing/2010/main" val="0"/>
@@ -821,33 +793,8 @@
                 <w:rFonts w:hint="eastAsia"/>
                 <w:color w:val="FF0000"/>
               </w:rPr>
-              <w:t xml:space="preserve">Lack understanding of </w:t>
-            </w:r>
-            <w:proofErr w:type="spellStart"/>
-            <w:r>
-              <w:rPr>
-                <w:rFonts w:hint="eastAsia"/>
-                <w:color w:val="FF0000"/>
-              </w:rPr>
-              <w:t>Khivan</w:t>
-            </w:r>
-            <w:proofErr w:type="spellEnd"/>
-            <w:r>
-              <w:rPr>
-                <w:rFonts w:hint="eastAsia"/>
-                <w:color w:val="FF0000"/>
-              </w:rPr>
-              <w:t xml:space="preserve"> </w:t>
-            </w:r>
-            <w:proofErr w:type="gramStart"/>
-            <w:r>
-              <w:rPr>
-                <w:rFonts w:hint="eastAsia"/>
-                <w:color w:val="FF0000"/>
-              </w:rPr>
-              <w:t>culture</w:t>
-            </w:r>
-            <w:proofErr w:type="gramEnd"/>
+              <w:t>Lack understanding of Khivan culture</w:t>
+            </w:r>
           </w:p>
           <w:p>
             <w:r>
@@ -918,25 +865,14 @@
           <w:b/>
           <w:bCs/>
         </w:rPr>
-        <w:t xml:space="preserve">Main PC </w:t>
-      </w:r>
-      <w:proofErr w:type="gramStart"/>
-      <w:r>
-        <w:rPr>
-          <w:rFonts w:hint="eastAsia"/>
+        <w:t>Main PC 2 : Lieutenant Richmond Shakespear</w:t>
+      </w:r>
+      <w:r>
+        <w:rPr>
           <w:b/>
           <w:bCs/>
         </w:rPr>
-        <w:t>2 :</w:t>
-      </w:r>
-      <w:proofErr w:type="gramEnd"/>
-      <w:r>
-        <w:rPr>
-          <w:rFonts w:hint="eastAsia"/>
-          <w:b/>
-          <w:bCs/>
-        </w:rPr>
-        <w:t xml:space="preserve"> Lieutenant Richmond Shakespear</w:t>
+        <w:t xml:space="preserve"> (Might not use him)</w:t>
       </w:r>
     </w:p>
     <w:tbl>
@@ -1053,7 +989,7 @@
                           </pic:cNvPicPr>
                         </pic:nvPicPr>
                         <pic:blipFill>
-                          <a:blip r:embed="rId7">
+                          <a:blip r:embed="rId8">
                             <a:extLst>
                               <a:ext uri="{28A0092B-C50C-407E-A947-70E740481C1C}">
                                 <a14:useLocalDpi xmlns:a14="http://schemas.microsoft.com/office/drawing/2010/main" val="0"/>
@@ -1124,23 +1060,7 @@
                 <w:rFonts w:hint="eastAsia"/>
                 <w:color w:val="00B0F0"/>
               </w:rPr>
-              <w:t xml:space="preserve">Good understanding of </w:t>
-            </w:r>
-            <w:proofErr w:type="spellStart"/>
-            <w:r>
-              <w:rPr>
-                <w:rFonts w:hint="eastAsia"/>
-                <w:color w:val="00B0F0"/>
-              </w:rPr>
-              <w:t>Khivan</w:t>
-            </w:r>
-            <w:proofErr w:type="spellEnd"/>
-            <w:r>
-              <w:rPr>
-                <w:rFonts w:hint="eastAsia"/>
-                <w:color w:val="00B0F0"/>
-              </w:rPr>
-              <w:t xml:space="preserve"> culture</w:t>
+              <w:t>Good understanding of Khivan culture</w:t>
             </w:r>
           </w:p>
           <w:p>
@@ -1212,15 +1132,386 @@
       </w:tr>
     </w:tbl>
     <w:p/>
-    <w:p>
-      <w:r>
-        <w:rPr>
-          <w:rFonts w:hint="eastAsia"/>
-        </w:rPr>
+    <w:p/>
+    <w:p/>
+    <w:p/>
+    <w:p>
+      <w:pPr>
+        <w:rPr>
+          <w:b/>
+          <w:bCs/>
+        </w:rPr>
+      </w:pPr>
+      <w:r>
+        <w:rPr>
+          <w:rFonts w:hint="eastAsia"/>
+          <w:b/>
+          <w:bCs/>
+        </w:rPr>
+        <w:lastRenderedPageBreak/>
         <w:t>NPC</w:t>
       </w:r>
+      <w:r>
+        <w:rPr>
+          <w:b/>
+          <w:bCs/>
+        </w:rPr>
+        <w:t xml:space="preserve"> 1 : Tsar Nicholas I</w:t>
+      </w:r>
+    </w:p>
+    <w:tbl>
+      <w:tblPr>
+        <w:tblStyle w:val="TableGrid"/>
+        <w:tblW w:w="0" w:type="auto"/>
+        <w:tblLook w:val="04A0" w:firstRow="1" w:lastRow="0" w:firstColumn="1" w:lastColumn="0" w:noHBand="0" w:noVBand="1"/>
+      </w:tblPr>
+      <w:tblGrid>
+        <w:gridCol w:w="2471"/>
+        <w:gridCol w:w="2060"/>
+        <w:gridCol w:w="4400"/>
+      </w:tblGrid>
+      <w:tr>
+        <w:tc>
+          <w:tcPr>
+            <w:tcW w:w="2471" w:type="dxa"/>
+            <w:shd w:val="clear" w:color="auto" w:fill="BFBFBF" w:themeFill="background1" w:themeFillShade="BF"/>
+            <w:vAlign w:val="center"/>
+          </w:tcPr>
+          <w:p>
+            <w:pPr>
+              <w:jc w:val="center"/>
+              <w:rPr>
+                <w:color w:val="FFFFFF" w:themeColor="background1"/>
+              </w:rPr>
+            </w:pPr>
+            <w:r>
+              <w:rPr>
+                <w:rFonts w:hint="eastAsia"/>
+                <w:color w:val="FFFFFF" w:themeColor="background1"/>
+              </w:rPr>
+              <w:t>Picture</w:t>
+            </w:r>
+          </w:p>
+        </w:tc>
+        <w:tc>
+          <w:tcPr>
+            <w:tcW w:w="2060" w:type="dxa"/>
+            <w:shd w:val="clear" w:color="auto" w:fill="BFBFBF" w:themeFill="background1" w:themeFillShade="BF"/>
+            <w:vAlign w:val="center"/>
+          </w:tcPr>
+          <w:p>
+            <w:pPr>
+              <w:jc w:val="center"/>
+              <w:rPr>
+                <w:color w:val="FFFFFF" w:themeColor="background1"/>
+              </w:rPr>
+            </w:pPr>
+            <w:r>
+              <w:rPr>
+                <w:rFonts w:hint="eastAsia"/>
+                <w:color w:val="FFFFFF" w:themeColor="background1"/>
+              </w:rPr>
+              <w:t>Personality</w:t>
+            </w:r>
+            <w:r>
+              <w:rPr>
+                <w:rFonts w:hint="eastAsia"/>
+                <w:color w:val="FFFFFF" w:themeColor="background1"/>
+              </w:rPr>
+              <w:t xml:space="preserve"> Traits</w:t>
+            </w:r>
+          </w:p>
+        </w:tc>
+        <w:tc>
+          <w:tcPr>
+            <w:tcW w:w="4400" w:type="dxa"/>
+            <w:shd w:val="clear" w:color="auto" w:fill="BFBFBF" w:themeFill="background1" w:themeFillShade="BF"/>
+            <w:vAlign w:val="center"/>
+          </w:tcPr>
+          <w:p>
+            <w:pPr>
+              <w:jc w:val="center"/>
+              <w:rPr>
+                <w:color w:val="FFFFFF" w:themeColor="background1"/>
+              </w:rPr>
+            </w:pPr>
+            <w:r>
+              <w:rPr>
+                <w:rFonts w:hint="eastAsia"/>
+                <w:color w:val="FFFFFF" w:themeColor="background1"/>
+              </w:rPr>
+              <w:t>Background</w:t>
+            </w:r>
+          </w:p>
+        </w:tc>
+      </w:tr>
+      <w:tr>
+        <w:tc>
+          <w:tcPr>
+            <w:tcW w:w="2471" w:type="dxa"/>
+          </w:tcPr>
+          <w:p>
+            <w:pPr>
+              <w:jc w:val="center"/>
+            </w:pPr>
+            <w:r>
+              <w:rPr>
+                <w:noProof/>
+              </w:rPr>
+              <w:drawing>
+                <wp:inline distT="0" distB="0" distL="0" distR="0" wp14:anchorId="186F1DB3" wp14:editId="6C000C65">
+                  <wp:extent cx="1333500" cy="1733550"/>
+                  <wp:effectExtent l="0" t="0" r="0" b="0"/>
+                  <wp:docPr id="1067743240" name="Picture 1"/>
+                  <wp:cNvGraphicFramePr>
+                    <a:graphicFrameLocks xmlns:a="http://schemas.openxmlformats.org/drawingml/2006/main" noChangeAspect="1"/>
+                  </wp:cNvGraphicFramePr>
+                  <a:graphic xmlns:a="http://schemas.openxmlformats.org/drawingml/2006/main">
+                    <a:graphicData uri="http://schemas.openxmlformats.org/drawingml/2006/picture">
+                      <pic:pic xmlns:pic="http://schemas.openxmlformats.org/drawingml/2006/picture">
+                        <pic:nvPicPr>
+                          <pic:cNvPr id="0" name="Picture 1"/>
+                          <pic:cNvPicPr>
+                            <a:picLocks noChangeAspect="1" noChangeArrowheads="1"/>
+                          </pic:cNvPicPr>
+                        </pic:nvPicPr>
+                        <pic:blipFill>
+                          <a:blip r:embed="rId9">
+                            <a:extLst>
+                              <a:ext uri="{28A0092B-C50C-407E-A947-70E740481C1C}">
+                                <a14:useLocalDpi xmlns:a14="http://schemas.microsoft.com/office/drawing/2010/main" val="0"/>
+                              </a:ext>
+                            </a:extLst>
+                          </a:blip>
+                          <a:srcRect/>
+                          <a:stretch>
+                            <a:fillRect/>
+                          </a:stretch>
+                        </pic:blipFill>
+                        <pic:spPr bwMode="auto">
+                          <a:xfrm>
+                            <a:off x="0" y="0"/>
+                            <a:ext cx="1337004" cy="1738105"/>
+                          </a:xfrm>
+                          <a:prstGeom prst="rect">
+                            <a:avLst/>
+                          </a:prstGeom>
+                          <a:noFill/>
+                          <a:ln>
+                            <a:noFill/>
+                          </a:ln>
+                        </pic:spPr>
+                      </pic:pic>
+                    </a:graphicData>
+                  </a:graphic>
+                </wp:inline>
+              </w:drawing>
+            </w:r>
+          </w:p>
+        </w:tc>
+        <w:tc>
+          <w:tcPr>
+            <w:tcW w:w="2060" w:type="dxa"/>
+          </w:tcPr>
+          <w:p>
+            <w:pPr>
+              <w:jc w:val="left"/>
+              <w:rPr>
+                <w:color w:val="00B0F0"/>
+              </w:rPr>
+            </w:pPr>
+            <w:r>
+              <w:rPr>
+                <w:color w:val="00B0F0"/>
+              </w:rPr>
+              <w:t>Firm, deteremined</w:t>
+            </w:r>
+            <w:r>
+              <w:rPr>
+                <w:rFonts w:hint="eastAsia"/>
+                <w:color w:val="00B0F0"/>
+              </w:rPr>
+              <w:t xml:space="preserve"> </w:t>
+            </w:r>
+          </w:p>
+          <w:p>
+            <w:pPr>
+              <w:jc w:val="left"/>
+              <w:rPr>
+                <w:color w:val="00B0F0"/>
+              </w:rPr>
+            </w:pPr>
+            <w:r>
+              <w:rPr>
+                <w:color w:val="00B0F0"/>
+              </w:rPr>
+              <w:t>Precise, ordered</w:t>
+            </w:r>
+          </w:p>
+          <w:p>
+            <w:pPr>
+              <w:jc w:val="left"/>
+              <w:rPr>
+                <w:color w:val="FF0000"/>
+              </w:rPr>
+            </w:pPr>
+            <w:r>
+              <w:rPr>
+                <w:color w:val="FF0000"/>
+              </w:rPr>
+              <w:t>Must have everything in proper place</w:t>
+            </w:r>
+          </w:p>
+          <w:p>
+            <w:pPr>
+              <w:jc w:val="left"/>
+              <w:rPr>
+                <w:color w:val="00B0F0"/>
+              </w:rPr>
+            </w:pPr>
+          </w:p>
+          <w:p/>
+        </w:tc>
+        <w:tc>
+          <w:tcPr>
+            <w:tcW w:w="4400" w:type="dxa"/>
+          </w:tcPr>
+          <w:p>
+            <w:r>
+              <w:t>Classic autocrat</w:t>
+            </w:r>
+          </w:p>
+          <w:p>
+            <w:r>
+              <w:t>Obsessed with military</w:t>
+            </w:r>
+          </w:p>
+          <w:p/>
+          <w:p/>
+        </w:tc>
+      </w:tr>
+    </w:tbl>
+    <w:p>
+      <w:r>
+        <w:t>*See below for more information.</w:t>
+      </w:r>
+    </w:p>
+    <w:p>
+      <w:pPr>
+        <w:pStyle w:val="Heading1"/>
+        <w:rPr>
+          <w:b/>
+          <w:bCs/>
+        </w:rPr>
+      </w:pPr>
+      <w:r>
+        <w:rPr>
+          <w:rFonts w:hint="eastAsia"/>
+          <w:b/>
+          <w:bCs/>
+        </w:rPr>
+        <w:t>Russian Empire</w:t>
+      </w:r>
+    </w:p>
+    <w:p>
+      <w:pPr>
+        <w:pStyle w:val="Heading2"/>
+      </w:pPr>
+      <w:r>
+        <w:t>Tsar Nicholas I</w:t>
+      </w:r>
+    </w:p>
+    <w:p>
+      <w:pPr>
+        <w:pStyle w:val="Heading3"/>
+      </w:pPr>
+      <w:r>
+        <w:t>Personality</w:t>
+      </w:r>
+    </w:p>
+    <w:p>
+      <w:pPr>
+        <w:rPr>
+          <w:rFonts w:eastAsiaTheme="minorHAnsi"/>
+        </w:rPr>
+      </w:pPr>
+      <w:r>
+        <w:rPr>
+          <w:rFonts w:eastAsiaTheme="minorHAnsi"/>
+        </w:rPr>
+        <w:t xml:space="preserve">Nicholas I was the classic autocrat, infinitely majestic, determined and powerful, hard as stone, and relentless as fate. But his insistence on firmness and stern action was based on fear, not on confidence. He was also a military figure. He displayed regimentation, orderliness, neatness, and precision. He would put enormous effort </w:t>
+      </w:r>
+      <w:r>
+        <w:rPr>
+          <w:rFonts w:eastAsiaTheme="minorHAnsi"/>
+        </w:rPr>
+        <w:t>into keeping</w:t>
+      </w:r>
+      <w:r>
+        <w:rPr>
+          <w:rFonts w:eastAsiaTheme="minorHAnsi"/>
+        </w:rPr>
+        <w:t xml:space="preserve"> everything</w:t>
+      </w:r>
+      <w:r>
+        <w:rPr>
+          <w:rFonts w:eastAsiaTheme="minorHAnsi"/>
+        </w:rPr>
+        <w:t xml:space="preserve"> in its proper place. </w:t>
+      </w:r>
+      <w:r>
+        <w:rPr>
+          <w:rFonts w:eastAsiaTheme="minorHAnsi"/>
+        </w:rPr>
+        <w:t xml:space="preserve">He was a natural drill master and inspector general. He loved his army from childhood to the end of his life. </w:t>
+      </w:r>
+    </w:p>
+    <w:p>
+      <w:pPr>
+        <w:rPr>
+          <w:rFonts w:eastAsiaTheme="minorHAnsi"/>
+        </w:rPr>
+      </w:pPr>
+    </w:p>
+    <w:p>
+      <w:pPr>
+        <w:pStyle w:val="Heading1"/>
+      </w:pPr>
+      <w:r>
+        <w:rPr>
+          <w:rFonts w:hint="eastAsia"/>
+        </w:rPr>
+        <w:t>Turcoman Tribesmen</w:t>
+      </w:r>
+    </w:p>
+    <w:p>
+      <w:r>
+        <w:rPr>
+          <w:rFonts w:hint="eastAsia"/>
+        </w:rPr>
+        <w:t xml:space="preserve">Tribes were part of slave trade and committed banditry. They were the providers of the Khivan and Bukhara slave trade. They would perform regular slave raids toward Russian and German settlers along the Urals. Christians and Shia-Muslims were </w:t>
+      </w:r>
+      <w:r>
+        <w:t>considered</w:t>
+      </w:r>
+      <w:r>
+        <w:t xml:space="preserve"> </w:t>
+      </w:r>
+      <w:r>
+        <w:rPr>
+          <w:rFonts w:hint="eastAsia"/>
+        </w:rPr>
+        <w:t>religiously legitimate target for enslavement.</w:t>
+      </w:r>
     </w:p>
     <w:p/>
+    <w:p/>
+    <w:p/>
+    <w:p/>
+    <w:p/>
+    <w:p/>
+    <w:p/>
+    <w:p/>
     <w:p>
       <w:pPr>
         <w:pStyle w:val="Heading1"/>
@@ -1230,7 +1521,355 @@
           <w:rFonts w:hint="eastAsia"/>
         </w:rPr>
         <w:lastRenderedPageBreak/>
-        <w:t>Muslim Culture</w:t>
+        <w:t>Karakum Desert</w:t>
+      </w:r>
+    </w:p>
+    <w:p>
+      <w:r>
+        <w:t>Great sandy region in Central Asia.</w:t>
+      </w:r>
+    </w:p>
+    <w:tbl>
+      <w:tblPr>
+        <w:tblStyle w:val="TableGrid"/>
+        <w:tblW w:w="0" w:type="auto"/>
+        <w:tblLook w:val="04A0" w:firstRow="1" w:lastRow="0" w:firstColumn="1" w:lastColumn="0" w:noHBand="0" w:noVBand="1"/>
+      </w:tblPr>
+      <w:tblGrid>
+        <w:gridCol w:w="2567"/>
+        <w:gridCol w:w="2528"/>
+        <w:gridCol w:w="3921"/>
+      </w:tblGrid>
+      <w:tr>
+        <w:tc>
+          <w:tcPr>
+            <w:tcW w:w="3005" w:type="dxa"/>
+          </w:tcPr>
+          <w:p>
+            <w:pPr>
+              <w:jc w:val="center"/>
+            </w:pPr>
+            <w:r>
+              <w:rPr>
+                <w:noProof/>
+              </w:rPr>
+              <w:drawing>
+                <wp:inline distT="0" distB="0" distL="0" distR="0" wp14:anchorId="7D899DEF" wp14:editId="0681FEBA">
+                  <wp:extent cx="1849828" cy="1206500"/>
+                  <wp:effectExtent l="0" t="0" r="0" b="0"/>
+                  <wp:docPr id="1338794628" name="Picture 2" descr="Karakum Desert - Wikipedia"/>
+                  <wp:cNvGraphicFramePr>
+                    <a:graphicFrameLocks xmlns:a="http://schemas.openxmlformats.org/drawingml/2006/main" noChangeAspect="1"/>
+                  </wp:cNvGraphicFramePr>
+                  <a:graphic xmlns:a="http://schemas.openxmlformats.org/drawingml/2006/main">
+                    <a:graphicData uri="http://schemas.openxmlformats.org/drawingml/2006/picture">
+                      <pic:pic xmlns:pic="http://schemas.openxmlformats.org/drawingml/2006/picture">
+                        <pic:nvPicPr>
+                          <pic:cNvPr id="0" name="Picture 3" descr="Karakum Desert - Wikipedia"/>
+                          <pic:cNvPicPr>
+                            <a:picLocks noChangeAspect="1" noChangeArrowheads="1"/>
+                          </pic:cNvPicPr>
+                        </pic:nvPicPr>
+                        <pic:blipFill rotWithShape="1">
+                          <a:blip r:embed="rId10" cstate="print">
+                            <a:extLst>
+                              <a:ext uri="{28A0092B-C50C-407E-A947-70E740481C1C}">
+                                <a14:useLocalDpi xmlns:a14="http://schemas.microsoft.com/office/drawing/2010/main" val="0"/>
+                              </a:ext>
+                            </a:extLst>
+                          </a:blip>
+                          <a:srcRect t="13044"/>
+                          <a:stretch/>
+                        </pic:blipFill>
+                        <pic:spPr bwMode="auto">
+                          <a:xfrm>
+                            <a:off x="0" y="0"/>
+                            <a:ext cx="1853105" cy="1208637"/>
+                          </a:xfrm>
+                          <a:prstGeom prst="rect">
+                            <a:avLst/>
+                          </a:prstGeom>
+                          <a:noFill/>
+                          <a:ln>
+                            <a:noFill/>
+                          </a:ln>
+                          <a:extLst>
+                            <a:ext uri="{53640926-AAD7-44D8-BBD7-CCE9431645EC}">
+                              <a14:shadowObscured xmlns:a14="http://schemas.microsoft.com/office/drawing/2010/main"/>
+                            </a:ext>
+                          </a:extLst>
+                        </pic:spPr>
+                      </pic:pic>
+                    </a:graphicData>
+                  </a:graphic>
+                </wp:inline>
+              </w:drawing>
+            </w:r>
+          </w:p>
+        </w:tc>
+        <w:tc>
+          <w:tcPr>
+            <w:tcW w:w="3005" w:type="dxa"/>
+          </w:tcPr>
+          <w:p>
+            <w:pPr>
+              <w:jc w:val="center"/>
+            </w:pPr>
+            <w:r>
+              <w:rPr>
+                <w:noProof/>
+              </w:rPr>
+              <w:drawing>
+                <wp:inline distT="0" distB="0" distL="0" distR="0" wp14:anchorId="376BE010" wp14:editId="08217494">
+                  <wp:extent cx="1819275" cy="1212781"/>
+                  <wp:effectExtent l="0" t="0" r="0" b="6985"/>
+                  <wp:docPr id="1024157825" name="Picture 3" descr="Turkmenistan - The Kara Kum Desert"/>
+                  <wp:cNvGraphicFramePr>
+                    <a:graphicFrameLocks xmlns:a="http://schemas.openxmlformats.org/drawingml/2006/main" noChangeAspect="1"/>
+                  </wp:cNvGraphicFramePr>
+                  <a:graphic xmlns:a="http://schemas.openxmlformats.org/drawingml/2006/main">
+                    <a:graphicData uri="http://schemas.openxmlformats.org/drawingml/2006/picture">
+                      <pic:pic xmlns:pic="http://schemas.openxmlformats.org/drawingml/2006/picture">
+                        <pic:nvPicPr>
+                          <pic:cNvPr id="0" name="Picture 5" descr="Turkmenistan - The Kara Kum Desert"/>
+                          <pic:cNvPicPr>
+                            <a:picLocks noChangeAspect="1" noChangeArrowheads="1"/>
+                          </pic:cNvPicPr>
+                        </pic:nvPicPr>
+                        <pic:blipFill>
+                          <a:blip r:embed="rId11" cstate="print">
+                            <a:extLst>
+                              <a:ext uri="{28A0092B-C50C-407E-A947-70E740481C1C}">
+                                <a14:useLocalDpi xmlns:a14="http://schemas.microsoft.com/office/drawing/2010/main" val="0"/>
+                              </a:ext>
+                            </a:extLst>
+                          </a:blip>
+                          <a:srcRect/>
+                          <a:stretch>
+                            <a:fillRect/>
+                          </a:stretch>
+                        </pic:blipFill>
+                        <pic:spPr bwMode="auto">
+                          <a:xfrm>
+                            <a:off x="0" y="0"/>
+                            <a:ext cx="1847349" cy="1231496"/>
+                          </a:xfrm>
+                          <a:prstGeom prst="rect">
+                            <a:avLst/>
+                          </a:prstGeom>
+                          <a:noFill/>
+                          <a:ln>
+                            <a:noFill/>
+                          </a:ln>
+                        </pic:spPr>
+                      </pic:pic>
+                    </a:graphicData>
+                  </a:graphic>
+                </wp:inline>
+              </w:drawing>
+            </w:r>
+          </w:p>
+        </w:tc>
+        <w:tc>
+          <w:tcPr>
+            <w:tcW w:w="3006" w:type="dxa"/>
+          </w:tcPr>
+          <w:p>
+            <w:pPr>
+              <w:jc w:val="center"/>
+            </w:pPr>
+            <w:r>
+              <w:rPr>
+                <w:noProof/>
+              </w:rPr>
+              <w:drawing>
+                <wp:inline distT="0" distB="0" distL="0" distR="0" wp14:anchorId="2180021A" wp14:editId="27231676">
+                  <wp:extent cx="2912110" cy="1213434"/>
+                  <wp:effectExtent l="0" t="0" r="2540" b="6350"/>
+                  <wp:docPr id="91708823" name="Picture 4" descr="Visiting The Karakum Desert - Horizon Guides"/>
+                  <wp:cNvGraphicFramePr>
+                    <a:graphicFrameLocks xmlns:a="http://schemas.openxmlformats.org/drawingml/2006/main" noChangeAspect="1"/>
+                  </wp:cNvGraphicFramePr>
+                  <a:graphic xmlns:a="http://schemas.openxmlformats.org/drawingml/2006/main">
+                    <a:graphicData uri="http://schemas.openxmlformats.org/drawingml/2006/picture">
+                      <pic:pic xmlns:pic="http://schemas.openxmlformats.org/drawingml/2006/picture">
+                        <pic:nvPicPr>
+                          <pic:cNvPr id="0" name="Picture 7" descr="Visiting The Karakum Desert - Horizon Guides"/>
+                          <pic:cNvPicPr>
+                            <a:picLocks noChangeAspect="1" noChangeArrowheads="1"/>
+                          </pic:cNvPicPr>
+                        </pic:nvPicPr>
+                        <pic:blipFill>
+                          <a:blip r:embed="rId12" cstate="print">
+                            <a:extLst>
+                              <a:ext uri="{28A0092B-C50C-407E-A947-70E740481C1C}">
+                                <a14:useLocalDpi xmlns:a14="http://schemas.microsoft.com/office/drawing/2010/main" val="0"/>
+                              </a:ext>
+                            </a:extLst>
+                          </a:blip>
+                          <a:srcRect/>
+                          <a:stretch>
+                            <a:fillRect/>
+                          </a:stretch>
+                        </pic:blipFill>
+                        <pic:spPr bwMode="auto">
+                          <a:xfrm>
+                            <a:off x="0" y="0"/>
+                            <a:ext cx="2929693" cy="1220761"/>
+                          </a:xfrm>
+                          <a:prstGeom prst="rect">
+                            <a:avLst/>
+                          </a:prstGeom>
+                          <a:noFill/>
+                          <a:ln>
+                            <a:noFill/>
+                          </a:ln>
+                        </pic:spPr>
+                      </pic:pic>
+                    </a:graphicData>
+                  </a:graphic>
+                </wp:inline>
+              </w:drawing>
+            </w:r>
+          </w:p>
+        </w:tc>
+      </w:tr>
+    </w:tbl>
+    <w:p>
+      <w:pPr>
+        <w:pStyle w:val="Heading2"/>
+      </w:pPr>
+      <w:r>
+        <w:t>Climate</w:t>
+      </w:r>
+    </w:p>
+    <w:p>
+      <w:r>
+        <w:t>Long, hot, dry summers</w:t>
+      </w:r>
+      <w:r>
+        <w:t xml:space="preserve"> (July)</w:t>
+      </w:r>
+    </w:p>
+    <w:p>
+      <w:pPr>
+        <w:pStyle w:val="ListParagraph"/>
+        <w:numPr>
+          <w:ilvl w:val="0"/>
+          <w:numId w:val="2"/>
+        </w:numPr>
+      </w:pPr>
+      <w:r>
+        <w:t xml:space="preserve">In </w:t>
+      </w:r>
+      <w:r>
+        <w:t>the north and along the shore of the Caspian Sea</w:t>
+      </w:r>
+      <w:r>
+        <w:t>, the temperatures</w:t>
+      </w:r>
+      <w:r>
+        <w:t xml:space="preserve"> </w:t>
+      </w:r>
+      <w:r>
+        <w:t>range</w:t>
+      </w:r>
+      <w:r>
+        <w:t xml:space="preserve"> from 26~28C.</w:t>
+      </w:r>
+    </w:p>
+    <w:p>
+      <w:pPr>
+        <w:pStyle w:val="ListParagraph"/>
+        <w:numPr>
+          <w:ilvl w:val="0"/>
+          <w:numId w:val="2"/>
+        </w:numPr>
+      </w:pPr>
+      <w:r>
+        <w:t>In the Central part of Karakum, the temperature ranges from 30~34C.</w:t>
+      </w:r>
+    </w:p>
+    <w:p>
+      <w:r>
+        <w:t>Unpredictable but relatively warm winters</w:t>
+      </w:r>
+      <w:r>
+        <w:t xml:space="preserve"> (January)</w:t>
+      </w:r>
+    </w:p>
+    <w:p>
+      <w:pPr>
+        <w:pStyle w:val="ListParagraph"/>
+        <w:numPr>
+          <w:ilvl w:val="0"/>
+          <w:numId w:val="2"/>
+        </w:numPr>
+      </w:pPr>
+      <w:r>
+        <w:t>In the north, the temperature is -4C.</w:t>
+      </w:r>
+    </w:p>
+    <w:p>
+      <w:pPr>
+        <w:pStyle w:val="ListParagraph"/>
+        <w:numPr>
+          <w:ilvl w:val="0"/>
+          <w:numId w:val="2"/>
+        </w:numPr>
+      </w:pPr>
+      <w:r>
+        <w:t>In the south, the temperature is 4C.</w:t>
+      </w:r>
+    </w:p>
+    <w:p>
+      <w:pPr>
+        <w:pStyle w:val="ListParagraph"/>
+        <w:numPr>
+          <w:ilvl w:val="0"/>
+          <w:numId w:val="2"/>
+        </w:numPr>
+      </w:pPr>
+      <w:r>
+        <w:t>Above temperatures may fluctuate from as low as -20C to 10C</w:t>
+      </w:r>
+      <w:r>
+        <w:t xml:space="preserve"> within 24-hour period.</w:t>
+      </w:r>
+    </w:p>
+    <w:p>
+      <w:r>
+        <w:t xml:space="preserve">Precipitation occurs mainly in winter and early spring (December </w:t>
+      </w:r>
+      <w:r>
+        <w:t>~</w:t>
+      </w:r>
+      <w:r>
+        <w:t xml:space="preserve"> April)</w:t>
+      </w:r>
+    </w:p>
+    <w:p>
+      <w:pPr>
+        <w:pStyle w:val="ListParagraph"/>
+        <w:numPr>
+          <w:ilvl w:val="0"/>
+          <w:numId w:val="2"/>
+        </w:numPr>
+      </w:pPr>
+      <w:r>
+        <w:t>In the north, 70mm.</w:t>
+      </w:r>
+    </w:p>
+    <w:p>
+      <w:pPr>
+        <w:pStyle w:val="ListParagraph"/>
+        <w:numPr>
+          <w:ilvl w:val="0"/>
+          <w:numId w:val="2"/>
+        </w:numPr>
+      </w:pPr>
+      <w:r>
+        <w:t>In the south, 150mm.</w:t>
       </w:r>
     </w:p>
     <w:p/>
@@ -1242,6 +1881,241 @@
     </w:sectPr>
   </w:body>
 </w:document>
+</file>
+
+<file path=word/numbering.xml><?xml version="1.0" encoding="utf-8"?>
+<w:numbering xmlns:wpc="http://schemas.microsoft.com/office/word/2010/wordprocessingCanvas" xmlns:cx="http://schemas.microsoft.com/office/drawing/2014/chartex" xmlns:cx1="http://schemas.microsoft.com/office/drawing/2015/9/8/chartex" xmlns:cx2="http://schemas.microsoft.com/office/drawing/2015/10/21/chartex" xmlns:cx3="http://schemas.microsoft.com/office/drawing/2016/5/9/chartex" xmlns:cx4="http://schemas.microsoft.com/office/drawing/2016/5/10/chartex" xmlns:cx5="http://schemas.microsoft.com/office/drawing/2016/5/11/chartex" xmlns:cx6="http://schemas.microsoft.com/office/drawing/2016/5/12/chartex" xmlns:cx7="http://schemas.microsoft.com/office/drawing/2016/5/13/chartex" xmlns:cx8="http://schemas.microsoft.com/office/drawing/2016/5/14/chartex" xmlns:mc="http://schemas.openxmlformats.org/markup-compatibility/2006" xmlns:aink="http://schemas.microsoft.com/office/drawing/2016/ink" xmlns:am3d="http://schemas.microsoft.com/office/drawing/2017/model3d" xmlns:o="urn:schemas-microsoft-com:office:office" xmlns:oel="http://schemas.microsoft.com/office/2019/extlst" xmlns:r="http://schemas.openxmlformats.org/officeDocument/2006/relationships" xmlns:m="http://schemas.openxmlformats.org/officeDocument/2006/math" xmlns:v="urn:schemas-microsoft-com:vml" xmlns:wp14="http://schemas.microsoft.com/office/word/2010/wordprocessingDrawing" xmlns:wp="http://schemas.openxmlformats.org/drawingml/2006/wordprocessingDrawing" xmlns:w10="urn:schemas-microsoft-com:office:word" xmlns:w="http://schemas.openxmlformats.org/wordprocessingml/2006/main" xmlns:w14="http://schemas.microsoft.com/office/word/2010/wordml" xmlns:w15="http://schemas.microsoft.com/office/word/2012/wordml" xmlns:w16cex="http://schemas.microsoft.com/office/word/2018/wordml/cex" xmlns:w16cid="http://schemas.microsoft.com/office/word/2016/wordml/cid" xmlns:w16="http://schemas.microsoft.com/office/word/2018/wordml" xmlns:w16du="http://schemas.microsoft.com/office/word/2023/wordml/word16du" xmlns:w16sdtdh="http://schemas.microsoft.com/office/word/2020/wordml/sdtdatahash" xmlns:w16se="http://schemas.microsoft.com/office/word/2015/wordml/symex" xmlns:wpg="http://schemas.microsoft.com/office/word/2010/wordprocessingGroup" xmlns:wpi="http://schemas.microsoft.com/office/word/2010/wordprocessingInk" xmlns:wne="http://schemas.microsoft.com/office/word/2006/wordml" xmlns:wps="http://schemas.microsoft.com/office/word/2010/wordprocessingShape" mc:Ignorable="w14 w15 w16se w16cid w16 w16cex w16sdtdh w16du wp14">
+  <w:abstractNum w:abstractNumId="0" w15:restartNumberingAfterBreak="0">
+    <w:nsid w:val="175379EC"/>
+    <w:multiLevelType w:val="hybridMultilevel"/>
+    <w:tmpl w:val="3ED2589A"/>
+    <w:lvl w:ilvl="0" w:tplc="4F06F60E">
+      <w:numFmt w:val="bullet"/>
+      <w:lvlText w:val="-"/>
+      <w:lvlJc w:val="left"/>
+      <w:pPr>
+        <w:ind w:left="360" w:hanging="360"/>
+      </w:pPr>
+      <w:rPr>
+        <w:rFonts w:ascii="맑은 고딕" w:eastAsia="맑은 고딕" w:hAnsi="맑은 고딕" w:cstheme="minorBidi" w:hint="eastAsia"/>
+      </w:rPr>
+    </w:lvl>
+    <w:lvl w:ilvl="1" w:tplc="04090003" w:tentative="1">
+      <w:start w:val="1"/>
+      <w:numFmt w:val="bullet"/>
+      <w:lvlText w:val=""/>
+      <w:lvlJc w:val="left"/>
+      <w:pPr>
+        <w:ind w:left="880" w:hanging="440"/>
+      </w:pPr>
+      <w:rPr>
+        <w:rFonts w:ascii="Wingdings" w:hAnsi="Wingdings" w:hint="default"/>
+      </w:rPr>
+    </w:lvl>
+    <w:lvl w:ilvl="2" w:tplc="04090005" w:tentative="1">
+      <w:start w:val="1"/>
+      <w:numFmt w:val="bullet"/>
+      <w:lvlText w:val=""/>
+      <w:lvlJc w:val="left"/>
+      <w:pPr>
+        <w:ind w:left="1320" w:hanging="440"/>
+      </w:pPr>
+      <w:rPr>
+        <w:rFonts w:ascii="Wingdings" w:hAnsi="Wingdings" w:hint="default"/>
+      </w:rPr>
+    </w:lvl>
+    <w:lvl w:ilvl="3" w:tplc="04090001" w:tentative="1">
+      <w:start w:val="1"/>
+      <w:numFmt w:val="bullet"/>
+      <w:lvlText w:val=""/>
+      <w:lvlJc w:val="left"/>
+      <w:pPr>
+        <w:ind w:left="1760" w:hanging="440"/>
+      </w:pPr>
+      <w:rPr>
+        <w:rFonts w:ascii="Wingdings" w:hAnsi="Wingdings" w:hint="default"/>
+      </w:rPr>
+    </w:lvl>
+    <w:lvl w:ilvl="4" w:tplc="04090003" w:tentative="1">
+      <w:start w:val="1"/>
+      <w:numFmt w:val="bullet"/>
+      <w:lvlText w:val=""/>
+      <w:lvlJc w:val="left"/>
+      <w:pPr>
+        <w:ind w:left="2200" w:hanging="440"/>
+      </w:pPr>
+      <w:rPr>
+        <w:rFonts w:ascii="Wingdings" w:hAnsi="Wingdings" w:hint="default"/>
+      </w:rPr>
+    </w:lvl>
+    <w:lvl w:ilvl="5" w:tplc="04090005" w:tentative="1">
+      <w:start w:val="1"/>
+      <w:numFmt w:val="bullet"/>
+      <w:lvlText w:val=""/>
+      <w:lvlJc w:val="left"/>
+      <w:pPr>
+        <w:ind w:left="2640" w:hanging="440"/>
+      </w:pPr>
+      <w:rPr>
+        <w:rFonts w:ascii="Wingdings" w:hAnsi="Wingdings" w:hint="default"/>
+      </w:rPr>
+    </w:lvl>
+    <w:lvl w:ilvl="6" w:tplc="04090001" w:tentative="1">
+      <w:start w:val="1"/>
+      <w:numFmt w:val="bullet"/>
+      <w:lvlText w:val=""/>
+      <w:lvlJc w:val="left"/>
+      <w:pPr>
+        <w:ind w:left="3080" w:hanging="440"/>
+      </w:pPr>
+      <w:rPr>
+        <w:rFonts w:ascii="Wingdings" w:hAnsi="Wingdings" w:hint="default"/>
+      </w:rPr>
+    </w:lvl>
+    <w:lvl w:ilvl="7" w:tplc="04090003" w:tentative="1">
+      <w:start w:val="1"/>
+      <w:numFmt w:val="bullet"/>
+      <w:lvlText w:val=""/>
+      <w:lvlJc w:val="left"/>
+      <w:pPr>
+        <w:ind w:left="3520" w:hanging="440"/>
+      </w:pPr>
+      <w:rPr>
+        <w:rFonts w:ascii="Wingdings" w:hAnsi="Wingdings" w:hint="default"/>
+      </w:rPr>
+    </w:lvl>
+    <w:lvl w:ilvl="8" w:tplc="04090005" w:tentative="1">
+      <w:start w:val="1"/>
+      <w:numFmt w:val="bullet"/>
+      <w:lvlText w:val=""/>
+      <w:lvlJc w:val="left"/>
+      <w:pPr>
+        <w:ind w:left="3960" w:hanging="440"/>
+      </w:pPr>
+      <w:rPr>
+        <w:rFonts w:ascii="Wingdings" w:hAnsi="Wingdings" w:hint="default"/>
+      </w:rPr>
+    </w:lvl>
+  </w:abstractNum>
+  <w:abstractNum w:abstractNumId="1" w15:restartNumberingAfterBreak="0">
+    <w:nsid w:val="42A43F1C"/>
+    <w:multiLevelType w:val="hybridMultilevel"/>
+    <w:tmpl w:val="B366CE4A"/>
+    <w:lvl w:ilvl="0" w:tplc="96467352">
+      <w:numFmt w:val="bullet"/>
+      <w:lvlText w:val="-"/>
+      <w:lvlJc w:val="left"/>
+      <w:pPr>
+        <w:ind w:left="360" w:hanging="360"/>
+      </w:pPr>
+      <w:rPr>
+        <w:rFonts w:ascii="맑은 고딕" w:eastAsia="맑은 고딕" w:hAnsi="맑은 고딕" w:cstheme="minorBidi" w:hint="eastAsia"/>
+      </w:rPr>
+    </w:lvl>
+    <w:lvl w:ilvl="1" w:tplc="04090003" w:tentative="1">
+      <w:start w:val="1"/>
+      <w:numFmt w:val="bullet"/>
+      <w:lvlText w:val=""/>
+      <w:lvlJc w:val="left"/>
+      <w:pPr>
+        <w:ind w:left="880" w:hanging="440"/>
+      </w:pPr>
+      <w:rPr>
+        <w:rFonts w:ascii="Wingdings" w:hAnsi="Wingdings" w:hint="default"/>
+      </w:rPr>
+    </w:lvl>
+    <w:lvl w:ilvl="2" w:tplc="04090005" w:tentative="1">
+      <w:start w:val="1"/>
+      <w:numFmt w:val="bullet"/>
+      <w:lvlText w:val=""/>
+      <w:lvlJc w:val="left"/>
+      <w:pPr>
+        <w:ind w:left="1320" w:hanging="440"/>
+      </w:pPr>
+      <w:rPr>
+        <w:rFonts w:ascii="Wingdings" w:hAnsi="Wingdings" w:hint="default"/>
+      </w:rPr>
+    </w:lvl>
+    <w:lvl w:ilvl="3" w:tplc="04090001" w:tentative="1">
+      <w:start w:val="1"/>
+      <w:numFmt w:val="bullet"/>
+      <w:lvlText w:val=""/>
+      <w:lvlJc w:val="left"/>
+      <w:pPr>
+        <w:ind w:left="1760" w:hanging="440"/>
+      </w:pPr>
+      <w:rPr>
+        <w:rFonts w:ascii="Wingdings" w:hAnsi="Wingdings" w:hint="default"/>
+      </w:rPr>
+    </w:lvl>
+    <w:lvl w:ilvl="4" w:tplc="04090003" w:tentative="1">
+      <w:start w:val="1"/>
+      <w:numFmt w:val="bullet"/>
+      <w:lvlText w:val=""/>
+      <w:lvlJc w:val="left"/>
+      <w:pPr>
+        <w:ind w:left="2200" w:hanging="440"/>
+      </w:pPr>
+      <w:rPr>
+        <w:rFonts w:ascii="Wingdings" w:hAnsi="Wingdings" w:hint="default"/>
+      </w:rPr>
+    </w:lvl>
+    <w:lvl w:ilvl="5" w:tplc="04090005" w:tentative="1">
+      <w:start w:val="1"/>
+      <w:numFmt w:val="bullet"/>
+      <w:lvlText w:val=""/>
+      <w:lvlJc w:val="left"/>
+      <w:pPr>
+        <w:ind w:left="2640" w:hanging="440"/>
+      </w:pPr>
+      <w:rPr>
+        <w:rFonts w:ascii="Wingdings" w:hAnsi="Wingdings" w:hint="default"/>
+      </w:rPr>
+    </w:lvl>
+    <w:lvl w:ilvl="6" w:tplc="04090001" w:tentative="1">
+      <w:start w:val="1"/>
+      <w:numFmt w:val="bullet"/>
+      <w:lvlText w:val=""/>
+      <w:lvlJc w:val="left"/>
+      <w:pPr>
+        <w:ind w:left="3080" w:hanging="440"/>
+      </w:pPr>
+      <w:rPr>
+        <w:rFonts w:ascii="Wingdings" w:hAnsi="Wingdings" w:hint="default"/>
+      </w:rPr>
+    </w:lvl>
+    <w:lvl w:ilvl="7" w:tplc="04090003" w:tentative="1">
+      <w:start w:val="1"/>
+      <w:numFmt w:val="bullet"/>
+      <w:lvlText w:val=""/>
+      <w:lvlJc w:val="left"/>
+      <w:pPr>
+        <w:ind w:left="3520" w:hanging="440"/>
+      </w:pPr>
+      <w:rPr>
+        <w:rFonts w:ascii="Wingdings" w:hAnsi="Wingdings" w:hint="default"/>
+      </w:rPr>
+    </w:lvl>
+    <w:lvl w:ilvl="8" w:tplc="04090005" w:tentative="1">
+      <w:start w:val="1"/>
+      <w:numFmt w:val="bullet"/>
+      <w:lvlText w:val=""/>
+      <w:lvlJc w:val="left"/>
+      <w:pPr>
+        <w:ind w:left="3960" w:hanging="440"/>
+      </w:pPr>
+      <w:rPr>
+        <w:rFonts w:ascii="Wingdings" w:hAnsi="Wingdings" w:hint="default"/>
+      </w:rPr>
+    </w:lvl>
+  </w:abstractNum>
+  <w:num w:numId="1" w16cid:durableId="500119387">
+    <w:abstractNumId w:val="1"/>
+  </w:num>
+  <w:num w:numId="2" w16cid:durableId="584656822">
+    <w:abstractNumId w:val="0"/>
+  </w:num>
+</w:numbering>
 </file>
 
 <file path=word/styles.xml><?xml version="1.0" encoding="utf-8"?>
@@ -1695,7 +2569,6 @@
     <w:next w:val="Normal"/>
     <w:link w:val="Heading3Char"/>
     <w:uiPriority w:val="9"/>
-    <w:semiHidden/>
     <w:unhideWhenUsed/>
     <w:qFormat/>
     <w:rsid w:val="007538E0"/>
@@ -1901,7 +2774,6 @@
     <w:basedOn w:val="DefaultParagraphFont"/>
     <w:link w:val="Heading3"/>
     <w:uiPriority w:val="9"/>
-    <w:semiHidden/>
     <w:rsid w:val="007538E0"/>
     <w:rPr>
       <w:rFonts w:asciiTheme="majorHAnsi" w:eastAsiaTheme="majorEastAsia" w:hAnsiTheme="majorHAnsi" w:cstheme="majorBidi"/>

</xml_diff>